<commit_message>
update for tensorflow and NLP notes
</commit_message>
<xml_diff>
--- a/NLP/NLP基础/NLP基础.docx
+++ b/NLP/NLP基础/NLP基础.docx
@@ -542,8 +542,8 @@
         </w:rPr>
         <w:drawing>
           <wp:inline distT="0" distB="0" distL="0" distR="0" wp14:anchorId="5CC8FDA4" wp14:editId="3B431E70">
-            <wp:extent cx="4645081" cy="1860605"/>
-            <wp:effectExtent l="0" t="0" r="3175" b="6350"/>
+            <wp:extent cx="3556000" cy="1424369"/>
+            <wp:effectExtent l="0" t="0" r="6350" b="4445"/>
             <wp:docPr id="3" name="图片 3"/>
             <wp:cNvGraphicFramePr>
               <a:graphicFrameLocks xmlns:a="http://schemas.openxmlformats.org/drawingml/2006/main" noChangeAspect="1"/>
@@ -564,7 +564,7 @@
                   <pic:spPr>
                     <a:xfrm>
                       <a:off x="0" y="0"/>
-                      <a:ext cx="4664857" cy="1868526"/>
+                      <a:ext cx="3581698" cy="1434662"/>
                     </a:xfrm>
                     <a:prstGeom prst="rect">
                       <a:avLst/>
@@ -596,8 +596,866 @@
     </w:p>
     <w:p>
       <w:pPr>
-        <w:rPr>
-          <w:rFonts w:hint="eastAsia"/>
+        <w:pStyle w:val="1"/>
+      </w:pPr>
+      <w:r>
+        <w:rPr>
+          <w:rFonts w:hint="eastAsia"/>
+        </w:rPr>
+        <w:t>词向量</w:t>
+      </w:r>
+      <w:r>
+        <w:t>与相关应用</w:t>
+      </w:r>
+    </w:p>
+    <w:p>
+      <w:r>
+        <w:rPr>
+          <w:rFonts w:hint="eastAsia"/>
+        </w:rPr>
+        <w:t>词编码</w:t>
+      </w:r>
+      <w:r>
+        <w:t>需要保证</w:t>
+      </w:r>
+      <w:r>
+        <w:rPr>
+          <w:rFonts w:hint="eastAsia"/>
+        </w:rPr>
+        <w:t>词</w:t>
+      </w:r>
+      <w:r>
+        <w:t>的相似性</w:t>
+      </w:r>
+    </w:p>
+    <w:p>
+      <w:r>
+        <w:rPr>
+          <w:noProof/>
+        </w:rPr>
+        <w:drawing>
+          <wp:inline distT="0" distB="0" distL="0" distR="0" wp14:anchorId="59DDD218" wp14:editId="5C7B6412">
+            <wp:extent cx="3405474" cy="2330450"/>
+            <wp:effectExtent l="0" t="0" r="5080" b="0"/>
+            <wp:docPr id="4" name="图片 4"/>
+            <wp:cNvGraphicFramePr>
+              <a:graphicFrameLocks xmlns:a="http://schemas.openxmlformats.org/drawingml/2006/main" noChangeAspect="1"/>
+            </wp:cNvGraphicFramePr>
+            <a:graphic xmlns:a="http://schemas.openxmlformats.org/drawingml/2006/main">
+              <a:graphicData uri="http://schemas.openxmlformats.org/drawingml/2006/picture">
+                <pic:pic xmlns:pic="http://schemas.openxmlformats.org/drawingml/2006/picture">
+                  <pic:nvPicPr>
+                    <pic:cNvPr id="1" name=""/>
+                    <pic:cNvPicPr/>
+                  </pic:nvPicPr>
+                  <pic:blipFill>
+                    <a:blip r:embed="rId8"/>
+                    <a:stretch>
+                      <a:fillRect/>
+                    </a:stretch>
+                  </pic:blipFill>
+                  <pic:spPr>
+                    <a:xfrm>
+                      <a:off x="0" y="0"/>
+                      <a:ext cx="3415050" cy="2337003"/>
+                    </a:xfrm>
+                    <a:prstGeom prst="rect">
+                      <a:avLst/>
+                    </a:prstGeom>
+                  </pic:spPr>
+                </pic:pic>
+              </a:graphicData>
+            </a:graphic>
+          </wp:inline>
+        </w:drawing>
+      </w:r>
+    </w:p>
+    <w:p>
+      <w:r>
+        <w:t>O</w:t>
+      </w:r>
+      <w:r>
+        <w:rPr>
+          <w:rFonts w:hint="eastAsia"/>
+        </w:rPr>
+        <w:t>ne-hot</w:t>
+      </w:r>
+      <w:r>
+        <w:rPr>
+          <w:rFonts w:hint="eastAsia"/>
+        </w:rPr>
+        <w:t>编码</w:t>
+      </w:r>
+      <w:r>
+        <w:t>如</w:t>
+      </w:r>
+      <w:r>
+        <w:rPr>
+          <w:rFonts w:hint="eastAsia"/>
+        </w:rPr>
+        <w:t>上</w:t>
+      </w:r>
+      <w:r>
+        <w:t>，</w:t>
+      </w:r>
+      <w:r>
+        <w:rPr>
+          <w:rFonts w:hint="eastAsia"/>
+        </w:rPr>
+        <w:t>不再</w:t>
+      </w:r>
+      <w:r>
+        <w:t>多说</w:t>
+      </w:r>
+      <w:r>
+        <w:rPr>
+          <w:rFonts w:hint="eastAsia"/>
+        </w:rPr>
+        <w:t>。</w:t>
+      </w:r>
+    </w:p>
+    <w:p>
+      <w:r>
+        <w:rPr>
+          <w:noProof/>
+        </w:rPr>
+        <w:drawing>
+          <wp:inline distT="0" distB="0" distL="0" distR="0" wp14:anchorId="2BFFD019" wp14:editId="28A12767">
+            <wp:extent cx="3543743" cy="1035050"/>
+            <wp:effectExtent l="0" t="0" r="0" b="0"/>
+            <wp:docPr id="5" name="图片 5"/>
+            <wp:cNvGraphicFramePr>
+              <a:graphicFrameLocks xmlns:a="http://schemas.openxmlformats.org/drawingml/2006/main" noChangeAspect="1"/>
+            </wp:cNvGraphicFramePr>
+            <a:graphic xmlns:a="http://schemas.openxmlformats.org/drawingml/2006/main">
+              <a:graphicData uri="http://schemas.openxmlformats.org/drawingml/2006/picture">
+                <pic:pic xmlns:pic="http://schemas.openxmlformats.org/drawingml/2006/picture">
+                  <pic:nvPicPr>
+                    <pic:cNvPr id="1" name=""/>
+                    <pic:cNvPicPr/>
+                  </pic:nvPicPr>
+                  <pic:blipFill>
+                    <a:blip r:embed="rId9"/>
+                    <a:stretch>
+                      <a:fillRect/>
+                    </a:stretch>
+                  </pic:blipFill>
+                  <pic:spPr>
+                    <a:xfrm>
+                      <a:off x="0" y="0"/>
+                      <a:ext cx="3572616" cy="1043483"/>
+                    </a:xfrm>
+                    <a:prstGeom prst="rect">
+                      <a:avLst/>
+                    </a:prstGeom>
+                  </pic:spPr>
+                </pic:pic>
+              </a:graphicData>
+            </a:graphic>
+          </wp:inline>
+        </w:drawing>
+      </w:r>
+    </w:p>
+    <w:p>
+      <w:proofErr w:type="gramStart"/>
+      <w:r>
+        <w:rPr>
+          <w:rFonts w:hint="eastAsia"/>
+        </w:rPr>
+        <w:t>词袋</w:t>
+      </w:r>
+      <w:r>
+        <w:t>模型</w:t>
+      </w:r>
+      <w:proofErr w:type="gramEnd"/>
+      <w:r>
+        <w:rPr>
+          <w:rFonts w:hint="eastAsia"/>
+        </w:rPr>
+        <w:t>如上</w:t>
+      </w:r>
+      <w:r>
+        <w:t>，</w:t>
+      </w:r>
+      <w:r>
+        <w:rPr>
+          <w:rFonts w:hint="eastAsia"/>
+        </w:rPr>
+        <w:t>也</w:t>
+      </w:r>
+      <w:r>
+        <w:t>很</w:t>
+      </w:r>
+      <w:r>
+        <w:rPr>
+          <w:rFonts w:hint="eastAsia"/>
+        </w:rPr>
+        <w:t>简单</w:t>
+      </w:r>
+      <w:r>
+        <w:t>，</w:t>
+      </w:r>
+      <w:r>
+        <w:rPr>
+          <w:rFonts w:hint="eastAsia"/>
+        </w:rPr>
+        <w:t>在每个</w:t>
+      </w:r>
+      <w:r>
+        <w:t>词</w:t>
+      </w:r>
+      <w:r>
+        <w:rPr>
+          <w:rFonts w:hint="eastAsia"/>
+        </w:rPr>
+        <w:t>one-hot</w:t>
+      </w:r>
+      <w:r>
+        <w:rPr>
+          <w:rFonts w:hint="eastAsia"/>
+        </w:rPr>
+        <w:t>编码产生词向量</w:t>
+      </w:r>
+      <w:r>
+        <w:t>基础上，</w:t>
+      </w:r>
+      <w:r>
+        <w:rPr>
+          <w:rFonts w:hint="eastAsia"/>
+        </w:rPr>
+        <w:t>文档</w:t>
+      </w:r>
+      <w:r>
+        <w:t>的向量表示</w:t>
+      </w:r>
+      <w:r>
+        <w:rPr>
+          <w:rFonts w:hint="eastAsia"/>
+        </w:rPr>
+        <w:t>直接</w:t>
+      </w:r>
+      <w:r>
+        <w:t>将各</w:t>
+      </w:r>
+      <w:r>
+        <w:rPr>
+          <w:rFonts w:hint="eastAsia"/>
+        </w:rPr>
+        <w:t>词</w:t>
+      </w:r>
+      <w:r>
+        <w:t>的词向量表示</w:t>
+      </w:r>
+      <w:r>
+        <w:rPr>
+          <w:rFonts w:hint="eastAsia"/>
+        </w:rPr>
+        <w:t>加</w:t>
+      </w:r>
+      <w:proofErr w:type="gramStart"/>
+      <w:r>
+        <w:rPr>
+          <w:rFonts w:hint="eastAsia"/>
+        </w:rPr>
+        <w:t>和</w:t>
+      </w:r>
+      <w:proofErr w:type="gramEnd"/>
+      <w:r>
+        <w:t>。</w:t>
+      </w:r>
+      <w:r>
+        <w:rPr>
+          <w:rFonts w:hint="eastAsia"/>
+        </w:rPr>
+        <w:t>也就</w:t>
+      </w:r>
+      <w:r>
+        <w:t>是按照</w:t>
+      </w:r>
+      <w:r>
+        <w:rPr>
+          <w:rFonts w:hint="eastAsia"/>
+        </w:rPr>
+        <w:t>字典</w:t>
+      </w:r>
+      <w:r>
+        <w:t>的顺序，</w:t>
+      </w:r>
+      <w:r>
+        <w:rPr>
+          <w:rFonts w:hint="eastAsia"/>
+        </w:rPr>
+        <w:t>依次</w:t>
+      </w:r>
+      <w:r>
+        <w:t>统计</w:t>
+      </w:r>
+      <w:r>
+        <w:rPr>
+          <w:rFonts w:hint="eastAsia"/>
+        </w:rPr>
+        <w:t>字典</w:t>
+      </w:r>
+      <w:r>
+        <w:t>中的词在</w:t>
+      </w:r>
+      <w:r>
+        <w:rPr>
+          <w:rFonts w:hint="eastAsia"/>
+        </w:rPr>
+        <w:t>文档</w:t>
+      </w:r>
+      <w:r>
+        <w:t>出现的次数</w:t>
+      </w:r>
+      <w:r>
+        <w:rPr>
+          <w:rFonts w:hint="eastAsia"/>
+        </w:rPr>
+        <w:t>。</w:t>
+      </w:r>
+    </w:p>
+    <w:p>
+      <w:pPr>
+        <w:rPr>
+          <w:rFonts w:hint="eastAsia"/>
+        </w:rPr>
+      </w:pPr>
+      <w:r>
+        <w:rPr>
+          <w:rFonts w:hint="eastAsia"/>
+        </w:rPr>
+        <w:t>下面</w:t>
+      </w:r>
+      <w:proofErr w:type="spellStart"/>
+      <w:r>
+        <w:rPr>
+          <w:rFonts w:hint="eastAsia"/>
+        </w:rPr>
+        <w:t>tf-idf</w:t>
+      </w:r>
+      <w:proofErr w:type="spellEnd"/>
+      <w:r>
+        <w:rPr>
+          <w:rFonts w:hint="eastAsia"/>
+        </w:rPr>
+        <w:t>表示，也比较简单</w:t>
+      </w:r>
+      <w:r>
+        <w:t>，</w:t>
+      </w:r>
+      <w:r>
+        <w:rPr>
+          <w:rFonts w:hint="eastAsia"/>
+        </w:rPr>
+        <w:t>按照</w:t>
+      </w:r>
+      <w:r>
+        <w:rPr>
+          <w:rFonts w:hint="eastAsia"/>
+        </w:rPr>
+        <w:t>字典顺序</w:t>
+      </w:r>
+      <w:r>
+        <w:t>，依次</w:t>
+      </w:r>
+      <w:r>
+        <w:rPr>
+          <w:rFonts w:hint="eastAsia"/>
+        </w:rPr>
+        <w:t>算字典</w:t>
+      </w:r>
+      <w:r>
+        <w:t>中的词的</w:t>
+      </w:r>
+      <w:proofErr w:type="spellStart"/>
+      <w:r>
+        <w:rPr>
+          <w:rFonts w:hint="eastAsia"/>
+        </w:rPr>
+        <w:t>tf-idf</w:t>
+      </w:r>
+      <w:proofErr w:type="spellEnd"/>
+      <w:r>
+        <w:rPr>
+          <w:rFonts w:hint="eastAsia"/>
+        </w:rPr>
+        <w:t>值。</w:t>
+      </w:r>
+      <w:r>
+        <w:rPr>
+          <w:rFonts w:hint="eastAsia"/>
+        </w:rPr>
+        <w:t>但是</w:t>
+      </w:r>
+      <w:r>
+        <w:t>词</w:t>
+      </w:r>
+      <w:r>
+        <w:rPr>
+          <w:rFonts w:hint="eastAsia"/>
+        </w:rPr>
+        <w:t>的</w:t>
+      </w:r>
+      <w:r>
+        <w:t>顺序信息没有</w:t>
+      </w:r>
+      <w:r>
+        <w:rPr>
+          <w:rFonts w:hint="eastAsia"/>
+        </w:rPr>
+        <w:t>捕捉到</w:t>
+      </w:r>
+      <w:r>
+        <w:t>。</w:t>
+      </w:r>
+    </w:p>
+    <w:p>
+      <w:r>
+        <w:rPr>
+          <w:noProof/>
+        </w:rPr>
+        <w:drawing>
+          <wp:inline distT="0" distB="0" distL="0" distR="0" wp14:anchorId="48309F8A" wp14:editId="7A9BDFB2">
+            <wp:extent cx="3579753" cy="1073150"/>
+            <wp:effectExtent l="0" t="0" r="1905" b="0"/>
+            <wp:docPr id="6" name="图片 6"/>
+            <wp:cNvGraphicFramePr>
+              <a:graphicFrameLocks xmlns:a="http://schemas.openxmlformats.org/drawingml/2006/main" noChangeAspect="1"/>
+            </wp:cNvGraphicFramePr>
+            <a:graphic xmlns:a="http://schemas.openxmlformats.org/drawingml/2006/main">
+              <a:graphicData uri="http://schemas.openxmlformats.org/drawingml/2006/picture">
+                <pic:pic xmlns:pic="http://schemas.openxmlformats.org/drawingml/2006/picture">
+                  <pic:nvPicPr>
+                    <pic:cNvPr id="1" name=""/>
+                    <pic:cNvPicPr/>
+                  </pic:nvPicPr>
+                  <pic:blipFill>
+                    <a:blip r:embed="rId10"/>
+                    <a:stretch>
+                      <a:fillRect/>
+                    </a:stretch>
+                  </pic:blipFill>
+                  <pic:spPr>
+                    <a:xfrm>
+                      <a:off x="0" y="0"/>
+                      <a:ext cx="3590612" cy="1076405"/>
+                    </a:xfrm>
+                    <a:prstGeom prst="rect">
+                      <a:avLst/>
+                    </a:prstGeom>
+                  </pic:spPr>
+                </pic:pic>
+              </a:graphicData>
+            </a:graphic>
+          </wp:inline>
+        </w:drawing>
+      </w:r>
+    </w:p>
+    <w:p>
+      <w:pPr>
+        <w:rPr>
+          <w:rFonts w:hint="eastAsia"/>
+        </w:rPr>
+      </w:pPr>
+      <w:r>
+        <w:rPr>
+          <w:rFonts w:hint="eastAsia"/>
+        </w:rPr>
+        <w:t>如上</w:t>
+      </w:r>
+      <w:r>
+        <w:t>，</w:t>
+      </w:r>
+      <w:r>
+        <w:rPr>
+          <w:rFonts w:hint="eastAsia"/>
+        </w:rPr>
+        <w:t>因为词的</w:t>
+      </w:r>
+      <w:r>
+        <w:t>顺序信息没有被</w:t>
+      </w:r>
+      <w:r>
+        <w:rPr>
+          <w:rFonts w:hint="eastAsia"/>
+        </w:rPr>
+        <w:t>捕捉到</w:t>
+      </w:r>
+      <w:r>
+        <w:t>，</w:t>
+      </w:r>
+      <w:r>
+        <w:rPr>
+          <w:rFonts w:hint="eastAsia"/>
+        </w:rPr>
+        <w:t>所以</w:t>
+      </w:r>
+      <w:r>
+        <w:rPr>
+          <w:rFonts w:hint="eastAsia"/>
+        </w:rPr>
+        <w:t>引入</w:t>
+      </w:r>
+      <w:r>
+        <w:rPr>
+          <w:rFonts w:hint="eastAsia"/>
+        </w:rPr>
+        <w:t>N-gram</w:t>
+      </w:r>
+      <w:r>
+        <w:rPr>
+          <w:rFonts w:hint="eastAsia"/>
+        </w:rPr>
+        <w:t>如下</w:t>
+      </w:r>
+      <w:r>
+        <w:t>，</w:t>
+      </w:r>
+      <w:r>
+        <w:rPr>
+          <w:rFonts w:hint="eastAsia"/>
+        </w:rPr>
+        <w:t>但是</w:t>
+      </w:r>
+      <w:r>
+        <w:t>缺点是词表</w:t>
+      </w:r>
+      <w:r>
+        <w:rPr>
+          <w:rFonts w:hint="eastAsia"/>
+        </w:rPr>
+        <w:t>膨胀迅速</w:t>
+      </w:r>
+      <w:r>
+        <w:t>。</w:t>
+      </w:r>
+    </w:p>
+    <w:p>
+      <w:r>
+        <w:rPr>
+          <w:noProof/>
+        </w:rPr>
+        <w:drawing>
+          <wp:inline distT="0" distB="0" distL="0" distR="0" wp14:anchorId="207CD036" wp14:editId="25C0FF0D">
+            <wp:extent cx="3145232" cy="2311400"/>
+            <wp:effectExtent l="0" t="0" r="0" b="0"/>
+            <wp:docPr id="7" name="图片 7"/>
+            <wp:cNvGraphicFramePr>
+              <a:graphicFrameLocks xmlns:a="http://schemas.openxmlformats.org/drawingml/2006/main" noChangeAspect="1"/>
+            </wp:cNvGraphicFramePr>
+            <a:graphic xmlns:a="http://schemas.openxmlformats.org/drawingml/2006/main">
+              <a:graphicData uri="http://schemas.openxmlformats.org/drawingml/2006/picture">
+                <pic:pic xmlns:pic="http://schemas.openxmlformats.org/drawingml/2006/picture">
+                  <pic:nvPicPr>
+                    <pic:cNvPr id="1" name=""/>
+                    <pic:cNvPicPr/>
+                  </pic:nvPicPr>
+                  <pic:blipFill>
+                    <a:blip r:embed="rId11"/>
+                    <a:stretch>
+                      <a:fillRect/>
+                    </a:stretch>
+                  </pic:blipFill>
+                  <pic:spPr>
+                    <a:xfrm>
+                      <a:off x="0" y="0"/>
+                      <a:ext cx="3157555" cy="2320456"/>
+                    </a:xfrm>
+                    <a:prstGeom prst="rect">
+                      <a:avLst/>
+                    </a:prstGeom>
+                  </pic:spPr>
+                </pic:pic>
+              </a:graphicData>
+            </a:graphic>
+          </wp:inline>
+        </w:drawing>
+      </w:r>
+    </w:p>
+    <w:p>
+      <w:pPr>
+        <w:rPr>
+          <w:rFonts w:hint="eastAsia"/>
+        </w:rPr>
+      </w:pPr>
+      <w:r>
+        <w:rPr>
+          <w:rFonts w:hint="eastAsia"/>
+        </w:rPr>
+        <w:t>下面</w:t>
+      </w:r>
+      <w:r>
+        <w:t>是</w:t>
+      </w:r>
+      <w:r>
+        <w:rPr>
+          <w:rFonts w:hint="eastAsia"/>
+        </w:rPr>
+        <w:t>不同</w:t>
+      </w:r>
+      <w:r>
+        <w:t>语言模型</w:t>
+      </w:r>
+      <w:r>
+        <w:rPr>
+          <w:rFonts w:hint="eastAsia"/>
+        </w:rPr>
+        <w:t>下</w:t>
+      </w:r>
+      <w:r>
+        <w:t>概率的计算，</w:t>
+      </w:r>
+      <w:r>
+        <w:rPr>
+          <w:rFonts w:hint="eastAsia"/>
+        </w:rPr>
+        <w:t>也</w:t>
+      </w:r>
+      <w:proofErr w:type="gramStart"/>
+      <w:r>
+        <w:rPr>
+          <w:rFonts w:hint="eastAsia"/>
+        </w:rPr>
+        <w:t>很</w:t>
+      </w:r>
+      <w:proofErr w:type="gramEnd"/>
+      <w:r>
+        <w:t>简答，不多说</w:t>
+      </w:r>
+      <w:r>
+        <w:rPr>
+          <w:rFonts w:hint="eastAsia"/>
+        </w:rPr>
+        <w:t>。</w:t>
+      </w:r>
+    </w:p>
+    <w:p>
+      <w:r>
+        <w:rPr>
+          <w:noProof/>
+        </w:rPr>
+        <w:drawing>
+          <wp:inline distT="0" distB="0" distL="0" distR="0" wp14:anchorId="5934E2EC" wp14:editId="3630EC5B">
+            <wp:extent cx="3106097" cy="2279650"/>
+            <wp:effectExtent l="0" t="0" r="0" b="6350"/>
+            <wp:docPr id="8" name="图片 8"/>
+            <wp:cNvGraphicFramePr>
+              <a:graphicFrameLocks xmlns:a="http://schemas.openxmlformats.org/drawingml/2006/main" noChangeAspect="1"/>
+            </wp:cNvGraphicFramePr>
+            <a:graphic xmlns:a="http://schemas.openxmlformats.org/drawingml/2006/main">
+              <a:graphicData uri="http://schemas.openxmlformats.org/drawingml/2006/picture">
+                <pic:pic xmlns:pic="http://schemas.openxmlformats.org/drawingml/2006/picture">
+                  <pic:nvPicPr>
+                    <pic:cNvPr id="1" name=""/>
+                    <pic:cNvPicPr/>
+                  </pic:nvPicPr>
+                  <pic:blipFill>
+                    <a:blip r:embed="rId12"/>
+                    <a:stretch>
+                      <a:fillRect/>
+                    </a:stretch>
+                  </pic:blipFill>
+                  <pic:spPr>
+                    <a:xfrm>
+                      <a:off x="0" y="0"/>
+                      <a:ext cx="3115105" cy="2286261"/>
+                    </a:xfrm>
+                    <a:prstGeom prst="rect">
+                      <a:avLst/>
+                    </a:prstGeom>
+                  </pic:spPr>
+                </pic:pic>
+              </a:graphicData>
+            </a:graphic>
+          </wp:inline>
+        </w:drawing>
+      </w:r>
+    </w:p>
+    <w:p>
+      <w:r>
+        <w:rPr>
+          <w:noProof/>
+        </w:rPr>
+        <w:drawing>
+          <wp:inline distT="0" distB="0" distL="0" distR="0" wp14:anchorId="28ADC703" wp14:editId="0B80E745">
+            <wp:extent cx="3225800" cy="2291770"/>
+            <wp:effectExtent l="0" t="0" r="0" b="0"/>
+            <wp:docPr id="9" name="图片 9"/>
+            <wp:cNvGraphicFramePr>
+              <a:graphicFrameLocks xmlns:a="http://schemas.openxmlformats.org/drawingml/2006/main" noChangeAspect="1"/>
+            </wp:cNvGraphicFramePr>
+            <a:graphic xmlns:a="http://schemas.openxmlformats.org/drawingml/2006/main">
+              <a:graphicData uri="http://schemas.openxmlformats.org/drawingml/2006/picture">
+                <pic:pic xmlns:pic="http://schemas.openxmlformats.org/drawingml/2006/picture">
+                  <pic:nvPicPr>
+                    <pic:cNvPr id="1" name=""/>
+                    <pic:cNvPicPr/>
+                  </pic:nvPicPr>
+                  <pic:blipFill>
+                    <a:blip r:embed="rId13"/>
+                    <a:stretch>
+                      <a:fillRect/>
+                    </a:stretch>
+                  </pic:blipFill>
+                  <pic:spPr>
+                    <a:xfrm>
+                      <a:off x="0" y="0"/>
+                      <a:ext cx="3247594" cy="2307253"/>
+                    </a:xfrm>
+                    <a:prstGeom prst="rect">
+                      <a:avLst/>
+                    </a:prstGeom>
+                  </pic:spPr>
+                </pic:pic>
+              </a:graphicData>
+            </a:graphic>
+          </wp:inline>
+        </w:drawing>
+      </w:r>
+    </w:p>
+    <w:p>
+      <w:pPr>
+        <w:rPr>
+          <w:b/>
+        </w:rPr>
+      </w:pPr>
+      <w:r>
+        <w:rPr>
+          <w:rFonts w:hint="eastAsia"/>
+          <w:b/>
+        </w:rPr>
+        <w:t>综上</w:t>
+      </w:r>
+      <w:r>
+        <w:rPr>
+          <w:b/>
+        </w:rPr>
+        <w:t>，</w:t>
+      </w:r>
+      <w:r>
+        <w:rPr>
+          <w:rFonts w:hint="eastAsia"/>
+          <w:b/>
+        </w:rPr>
+        <w:t>离散</w:t>
+      </w:r>
+      <w:r>
+        <w:rPr>
+          <w:b/>
+        </w:rPr>
+        <w:t>表示的</w:t>
+      </w:r>
+      <w:r>
+        <w:rPr>
+          <w:rFonts w:hint="eastAsia"/>
+          <w:b/>
+        </w:rPr>
+        <w:t>问题</w:t>
+      </w:r>
+      <w:r>
+        <w:rPr>
+          <w:b/>
+        </w:rPr>
+        <w:t>如上面</w:t>
+      </w:r>
+      <w:r>
+        <w:rPr>
+          <w:rFonts w:hint="eastAsia"/>
+          <w:b/>
+        </w:rPr>
+        <w:t>总结</w:t>
+      </w:r>
+      <w:r>
+        <w:rPr>
+          <w:b/>
+        </w:rPr>
+        <w:t>的，</w:t>
+      </w:r>
+      <w:r>
+        <w:rPr>
+          <w:rFonts w:hint="eastAsia"/>
+          <w:b/>
+        </w:rPr>
+        <w:t>主要</w:t>
+      </w:r>
+      <w:r>
+        <w:rPr>
+          <w:b/>
+        </w:rPr>
+        <w:t>是</w:t>
+      </w:r>
+      <w:r>
+        <w:rPr>
+          <w:rFonts w:hint="eastAsia"/>
+          <w:b/>
+        </w:rPr>
+        <w:t>字典随着语料库</w:t>
+      </w:r>
+      <w:r>
+        <w:rPr>
+          <w:b/>
+        </w:rPr>
+        <w:t>膨胀的快，数据比较稀疏，</w:t>
+      </w:r>
+      <w:r>
+        <w:rPr>
+          <w:rFonts w:hint="eastAsia"/>
+          <w:b/>
+        </w:rPr>
+        <w:t>还有</w:t>
+      </w:r>
+      <w:r>
+        <w:rPr>
+          <w:b/>
+        </w:rPr>
+        <w:t>最</w:t>
+      </w:r>
+      <w:r>
+        <w:rPr>
+          <w:rFonts w:hint="eastAsia"/>
+          <w:b/>
+        </w:rPr>
+        <w:t>重要</w:t>
+      </w:r>
+      <w:r>
+        <w:rPr>
+          <w:b/>
+        </w:rPr>
+        <w:t>的一点</w:t>
+      </w:r>
+      <w:r>
+        <w:rPr>
+          <w:rFonts w:hint="eastAsia"/>
+          <w:b/>
+        </w:rPr>
+        <w:t>就</w:t>
+      </w:r>
+      <w:r>
+        <w:rPr>
+          <w:b/>
+        </w:rPr>
+        <w:t>是</w:t>
+      </w:r>
+      <w:r>
+        <w:rPr>
+          <w:rFonts w:hint="eastAsia"/>
+          <w:b/>
+        </w:rPr>
+        <w:t>词</w:t>
+      </w:r>
+      <w:r>
+        <w:rPr>
+          <w:b/>
+        </w:rPr>
+        <w:t>之间的关联信息没有被捕捉到。</w:t>
+      </w:r>
+    </w:p>
+    <w:p>
+      <w:pPr>
+        <w:rPr>
+          <w:rFonts w:hint="eastAsia"/>
+          <w:b/>
         </w:rPr>
       </w:pPr>
       <w:bookmarkStart w:id="0" w:name="_GoBack"/>

</xml_diff>